<commit_message>
Final upload of Part A (RE and Modelling)
</commit_message>
<xml_diff>
--- a/docs/Part A _RE & UML modelling.docx
+++ b/docs/Part A _RE & UML modelling.docx
@@ -10,7 +10,6 @@
           <w:sz w:val="40"/>
           <w:szCs w:val="40"/>
           <w:u w:val="single"/>
-          <w:lang w:val="en-BW"/>
         </w:rPr>
       </w:pPr>
       <w:r>
@@ -20,7 +19,6 @@
           <w:sz w:val="40"/>
           <w:szCs w:val="40"/>
           <w:u w:val="single"/>
-          <w:lang w:val="en-BW"/>
         </w:rPr>
         <w:t>Part A: System Documentation</w:t>
       </w:r>
@@ -30,49 +28,30 @@
         <w:rPr>
           <w:b/>
           <w:bCs/>
-          <w:lang w:val="en-BW"/>
-        </w:rPr>
-      </w:pPr>
-      <w:r>
-        <w:rPr>
-          <w:b/>
-          <w:bCs/>
-          <w:lang w:val="en-BW"/>
+        </w:rPr>
+      </w:pPr>
+      <w:r>
+        <w:rPr>
+          <w:b/>
+          <w:bCs/>
         </w:rPr>
         <w:t xml:space="preserve">1. Requirements Elicitation </w:t>
       </w:r>
     </w:p>
     <w:p>
-      <w:pPr>
-        <w:rPr>
-          <w:lang w:val="en-BW"/>
-        </w:rPr>
-      </w:pPr>
-      <w:r>
-        <w:rPr>
-          <w:b/>
-          <w:bCs/>
-          <w:lang w:val="en-BW"/>
+      <w:r>
+        <w:rPr>
+          <w:b/>
+          <w:bCs/>
         </w:rPr>
         <w:t>Objective:</w:t>
       </w:r>
       <w:r>
-        <w:rPr>
-          <w:lang w:val="en-BW"/>
-        </w:rPr>
         <w:t> Elicit and specify the system's requirements to create a solid foundation for development.</w:t>
       </w:r>
     </w:p>
     <w:p>
-      <w:pPr>
-        <w:rPr>
-          <w:lang w:val="en-BW"/>
-        </w:rPr>
-      </w:pPr>
-      <w:r>
-        <w:rPr>
-          <w:lang w:val="en-BW"/>
-        </w:rPr>
+      <w:r>
         <w:t>Based on the conducted interview with the client (Mr. Themba Moeng), the following requirements for the Banking System have been identified.</w:t>
       </w:r>
     </w:p>
@@ -81,28 +60,18 @@
         <w:rPr>
           <w:b/>
           <w:bCs/>
-          <w:lang w:val="en-BW"/>
-        </w:rPr>
-      </w:pPr>
-      <w:r>
-        <w:rPr>
-          <w:b/>
-          <w:bCs/>
-          <w:lang w:val="en-BW"/>
-        </w:rPr>
-        <w:t>1.1. Functional Requirements [5 marks]</w:t>
-      </w:r>
-    </w:p>
-    <w:p>
-      <w:pPr>
-        <w:rPr>
-          <w:lang w:val="en-BW"/>
-        </w:rPr>
-      </w:pPr>
-      <w:r>
-        <w:rPr>
-          <w:lang w:val="en-BW"/>
-        </w:rPr>
+        </w:rPr>
+      </w:pPr>
+      <w:r>
+        <w:rPr>
+          <w:b/>
+          <w:bCs/>
+        </w:rPr>
+        <w:t xml:space="preserve">1.1. Functional Requirements </w:t>
+      </w:r>
+    </w:p>
+    <w:p>
+      <w:r>
         <w:t>Functional requirements define what the system must do. The core functions of the Banking System are as follows:</w:t>
       </w:r>
     </w:p>
@@ -112,15 +81,11 @@
           <w:ilvl w:val="0"/>
           <w:numId w:val="1"/>
         </w:numPr>
-        <w:rPr>
-          <w:lang w:val="en-BW"/>
-        </w:rPr>
-      </w:pPr>
-      <w:r>
-        <w:rPr>
-          <w:b/>
-          <w:bCs/>
-          <w:lang w:val="en-BW"/>
+      </w:pPr>
+      <w:r>
+        <w:rPr>
+          <w:b/>
+          <w:bCs/>
         </w:rPr>
         <w:t>Customer Management:</w:t>
       </w:r>
@@ -131,42 +96,28 @@
           <w:ilvl w:val="1"/>
           <w:numId w:val="1"/>
         </w:numPr>
-        <w:rPr>
-          <w:lang w:val="en-BW"/>
-        </w:rPr>
-      </w:pPr>
-      <w:r>
-        <w:rPr>
-          <w:lang w:val="en-BW"/>
-        </w:rPr>
+      </w:pPr>
+      <w:r>
         <w:t>The system shall allow the creation of two types of customers: </w:t>
       </w:r>
       <w:r>
         <w:rPr>
           <w:b/>
           <w:bCs/>
-          <w:lang w:val="en-BW"/>
         </w:rPr>
         <w:t>Individual</w:t>
       </w:r>
       <w:r>
-        <w:rPr>
-          <w:lang w:val="en-BW"/>
-        </w:rPr>
         <w:t> and </w:t>
       </w:r>
       <w:r>
         <w:rPr>
           <w:b/>
           <w:bCs/>
-          <w:lang w:val="en-BW"/>
         </w:rPr>
         <w:t>Company</w:t>
       </w:r>
       <w:r>
-        <w:rPr>
-          <w:lang w:val="en-BW"/>
-        </w:rPr>
         <w:t>.</w:t>
       </w:r>
     </w:p>
@@ -176,28 +127,18 @@
           <w:ilvl w:val="1"/>
           <w:numId w:val="1"/>
         </w:numPr>
-        <w:rPr>
-          <w:lang w:val="en-BW"/>
-        </w:rPr>
-      </w:pPr>
-      <w:r>
-        <w:rPr>
-          <w:lang w:val="en-BW"/>
-        </w:rPr>
+      </w:pPr>
+      <w:r>
         <w:t>For an </w:t>
       </w:r>
       <w:r>
         <w:rPr>
           <w:b/>
           <w:bCs/>
-          <w:lang w:val="en-BW"/>
         </w:rPr>
         <w:t>Individual Customer</w:t>
       </w:r>
       <w:r>
-        <w:rPr>
-          <w:lang w:val="en-BW"/>
-        </w:rPr>
         <w:t>, the system must collect: National ID/Omang number, first name, surname, date of birth, contact number, email, and residential address.</w:t>
       </w:r>
     </w:p>
@@ -207,28 +148,18 @@
           <w:ilvl w:val="1"/>
           <w:numId w:val="1"/>
         </w:numPr>
-        <w:rPr>
-          <w:lang w:val="en-BW"/>
-        </w:rPr>
-      </w:pPr>
-      <w:r>
-        <w:rPr>
-          <w:lang w:val="en-BW"/>
-        </w:rPr>
+      </w:pPr>
+      <w:r>
         <w:t>For a </w:t>
       </w:r>
       <w:r>
         <w:rPr>
           <w:b/>
           <w:bCs/>
-          <w:lang w:val="en-BW"/>
         </w:rPr>
         <w:t>Company Customer</w:t>
       </w:r>
       <w:r>
-        <w:rPr>
-          <w:lang w:val="en-BW"/>
-        </w:rPr>
         <w:t>, the system must collect: Company Registration Number, company name, primary contact person, company address, and contact details.</w:t>
       </w:r>
     </w:p>
@@ -238,14 +169,8 @@
           <w:ilvl w:val="1"/>
           <w:numId w:val="1"/>
         </w:numPr>
-        <w:rPr>
-          <w:lang w:val="en-BW"/>
-        </w:rPr>
-      </w:pPr>
-      <w:r>
-        <w:rPr>
-          <w:lang w:val="en-BW"/>
-        </w:rPr>
+      </w:pPr>
+      <w:r>
         <w:t>A customer can hold one or more accounts of any type (e.g., a customer can have a Savings, an Investment, and a Cheque account simultaneously).</w:t>
       </w:r>
     </w:p>
@@ -255,15 +180,11 @@
           <w:ilvl w:val="0"/>
           <w:numId w:val="1"/>
         </w:numPr>
-        <w:rPr>
-          <w:lang w:val="en-BW"/>
-        </w:rPr>
-      </w:pPr>
-      <w:r>
-        <w:rPr>
-          <w:b/>
-          <w:bCs/>
-          <w:lang w:val="en-BW"/>
+      </w:pPr>
+      <w:r>
+        <w:rPr>
+          <w:b/>
+          <w:bCs/>
         </w:rPr>
         <w:t>Account Management:</w:t>
       </w:r>
@@ -274,56 +195,38 @@
           <w:ilvl w:val="1"/>
           <w:numId w:val="1"/>
         </w:numPr>
-        <w:rPr>
-          <w:lang w:val="en-BW"/>
-        </w:rPr>
-      </w:pPr>
-      <w:r>
-        <w:rPr>
-          <w:lang w:val="en-BW"/>
-        </w:rPr>
+      </w:pPr>
+      <w:r>
         <w:t>The system shall support three types of accounts: </w:t>
       </w:r>
       <w:r>
         <w:rPr>
           <w:b/>
           <w:bCs/>
-          <w:lang w:val="en-BW"/>
         </w:rPr>
         <w:t>Savings</w:t>
       </w:r>
       <w:r>
-        <w:rPr>
-          <w:lang w:val="en-BW"/>
-        </w:rPr>
         <w:t>, </w:t>
       </w:r>
       <w:r>
         <w:rPr>
           <w:b/>
           <w:bCs/>
-          <w:lang w:val="en-BW"/>
         </w:rPr>
         <w:t>Investment</w:t>
       </w:r>
       <w:r>
-        <w:rPr>
-          <w:lang w:val="en-BW"/>
-        </w:rPr>
         <w:t>, and </w:t>
       </w:r>
       <w:r>
         <w:rPr>
           <w:b/>
           <w:bCs/>
-          <w:lang w:val="en-BW"/>
         </w:rPr>
         <w:t>Cheque</w:t>
       </w:r>
       <w:r>
-        <w:rPr>
-          <w:lang w:val="en-BW"/>
-        </w:rPr>
         <w:t>.</w:t>
       </w:r>
     </w:p>
@@ -333,14 +236,8 @@
           <w:ilvl w:val="1"/>
           <w:numId w:val="1"/>
         </w:numPr>
-        <w:rPr>
-          <w:lang w:val="en-BW"/>
-        </w:rPr>
-      </w:pPr>
-      <w:r>
-        <w:rPr>
-          <w:lang w:val="en-BW"/>
-        </w:rPr>
+      </w:pPr>
+      <w:r>
         <w:t>The system shall automatically generate a unique account number for each new account.</w:t>
       </w:r>
     </w:p>
@@ -350,14 +247,8 @@
           <w:ilvl w:val="1"/>
           <w:numId w:val="1"/>
         </w:numPr>
-        <w:rPr>
-          <w:lang w:val="en-BW"/>
-        </w:rPr>
-      </w:pPr>
-      <w:r>
-        <w:rPr>
-          <w:lang w:val="en-BW"/>
-        </w:rPr>
+      </w:pPr>
+      <w:r>
         <w:t>The system shall allow a bank employee to open a new account for a new or existing customer.</w:t>
       </w:r>
     </w:p>
@@ -367,50 +258,35 @@
           <w:ilvl w:val="1"/>
           <w:numId w:val="1"/>
         </w:numPr>
-        <w:rPr>
-          <w:lang w:val="en-BW"/>
-        </w:rPr>
-      </w:pPr>
-      <w:r>
-        <w:rPr>
-          <w:b/>
-          <w:bCs/>
-          <w:lang w:val="en-BW"/>
+      </w:pPr>
+      <w:r>
+        <w:rPr>
+          <w:b/>
+          <w:bCs/>
         </w:rPr>
         <w:t>Savings Account:</w:t>
       </w:r>
       <w:r>
-        <w:rPr>
-          <w:lang w:val="en-BW"/>
-        </w:rPr>
         <w:t> Allows deposits but </w:t>
       </w:r>
       <w:r>
         <w:rPr>
           <w:b/>
           <w:bCs/>
-          <w:lang w:val="en-BW"/>
         </w:rPr>
         <w:t>does not allow withdrawals</w:t>
       </w:r>
       <w:r>
-        <w:rPr>
-          <w:lang w:val="en-BW"/>
-        </w:rPr>
         <w:t> except upon account closure. It earns a monthly interest of </w:t>
       </w:r>
       <w:r>
         <w:rPr>
           <w:b/>
           <w:bCs/>
-          <w:lang w:val="en-BW"/>
         </w:rPr>
         <w:t>0.05%</w:t>
       </w:r>
       <w:r>
-        <w:rPr>
-          <w:lang w:val="en-BW"/>
-        </w:rPr>
         <w:t> on the balance.</w:t>
       </w:r>
     </w:p>
@@ -420,50 +296,35 @@
           <w:ilvl w:val="1"/>
           <w:numId w:val="1"/>
         </w:numPr>
-        <w:rPr>
-          <w:lang w:val="en-BW"/>
-        </w:rPr>
-      </w:pPr>
-      <w:r>
-        <w:rPr>
-          <w:b/>
-          <w:bCs/>
-          <w:lang w:val="en-BW"/>
+      </w:pPr>
+      <w:r>
+        <w:rPr>
+          <w:b/>
+          <w:bCs/>
         </w:rPr>
         <w:t>Investment Account:</w:t>
       </w:r>
       <w:r>
-        <w:rPr>
-          <w:lang w:val="en-BW"/>
-        </w:rPr>
         <w:t> Requires a </w:t>
       </w:r>
       <w:r>
         <w:rPr>
           <w:b/>
           <w:bCs/>
-          <w:lang w:val="en-BW"/>
         </w:rPr>
         <w:t>minimum opening and maintained balance of BWP 500.00</w:t>
       </w:r>
       <w:r>
-        <w:rPr>
-          <w:lang w:val="en-BW"/>
-        </w:rPr>
         <w:t>. Allows both deposits and withdrawals (provided the minimum balance is maintained). It earns a monthly interest of </w:t>
       </w:r>
       <w:r>
         <w:rPr>
           <w:b/>
           <w:bCs/>
-          <w:lang w:val="en-BW"/>
         </w:rPr>
         <w:t>5%</w:t>
       </w:r>
       <w:r>
-        <w:rPr>
-          <w:lang w:val="en-BW"/>
-        </w:rPr>
         <w:t> on the balance.</w:t>
       </w:r>
     </w:p>
@@ -473,59 +334,41 @@
           <w:ilvl w:val="1"/>
           <w:numId w:val="1"/>
         </w:numPr>
-        <w:rPr>
-          <w:lang w:val="en-BW"/>
-        </w:rPr>
-      </w:pPr>
-      <w:r>
-        <w:rPr>
-          <w:b/>
-          <w:bCs/>
-          <w:lang w:val="en-BW"/>
+      </w:pPr>
+      <w:r>
+        <w:rPr>
+          <w:b/>
+          <w:bCs/>
         </w:rPr>
         <w:t>Cheque Account:</w:t>
       </w:r>
       <w:r>
-        <w:rPr>
-          <w:lang w:val="en-BW"/>
-        </w:rPr>
         <w:t> Can be opened for individuals or companies. For individuals, it requires proof of employment (employer details must be stored). Allows unlimited deposits and withdrawals. </w:t>
       </w:r>
       <w:r>
         <w:rPr>
           <w:b/>
           <w:bCs/>
-          <w:lang w:val="en-BW"/>
         </w:rPr>
         <w:t>Does not allow overdrafts/negative balances</w:t>
       </w:r>
       <w:r>
-        <w:rPr>
-          <w:lang w:val="en-BW"/>
-        </w:rPr>
         <w:t> and </w:t>
       </w:r>
       <w:r>
         <w:rPr>
           <w:b/>
           <w:bCs/>
-          <w:lang w:val="en-BW"/>
         </w:rPr>
         <w:t>does not earn interest</w:t>
       </w:r>
       <w:r>
-        <w:rPr>
-          <w:lang w:val="en-BW"/>
-        </w:rPr>
         <w:t>.</w:t>
       </w:r>
     </w:p>
     <w:p>
       <w:pPr>
         <w:ind w:left="1440"/>
-        <w:rPr>
-          <w:lang w:val="en-BW"/>
-        </w:rPr>
       </w:pPr>
     </w:p>
     <w:p>
@@ -534,15 +377,11 @@
           <w:ilvl w:val="0"/>
           <w:numId w:val="1"/>
         </w:numPr>
-        <w:rPr>
-          <w:lang w:val="en-BW"/>
-        </w:rPr>
-      </w:pPr>
-      <w:r>
-        <w:rPr>
-          <w:b/>
-          <w:bCs/>
-          <w:lang w:val="en-BW"/>
+      </w:pPr>
+      <w:r>
+        <w:rPr>
+          <w:b/>
+          <w:bCs/>
         </w:rPr>
         <w:lastRenderedPageBreak/>
         <w:t>Transaction Processing:</w:t>
@@ -554,14 +393,8 @@
           <w:ilvl w:val="1"/>
           <w:numId w:val="1"/>
         </w:numPr>
-        <w:rPr>
-          <w:lang w:val="en-BW"/>
-        </w:rPr>
-      </w:pPr>
-      <w:r>
-        <w:rPr>
-          <w:lang w:val="en-BW"/>
-        </w:rPr>
+      </w:pPr>
+      <w:r>
         <w:t>The system shall allow deposits to be made into any active account.</w:t>
       </w:r>
     </w:p>
@@ -571,14 +404,8 @@
           <w:ilvl w:val="1"/>
           <w:numId w:val="1"/>
         </w:numPr>
-        <w:rPr>
-          <w:lang w:val="en-BW"/>
-        </w:rPr>
-      </w:pPr>
-      <w:r>
-        <w:rPr>
-          <w:lang w:val="en-BW"/>
-        </w:rPr>
+      </w:pPr>
+      <w:r>
         <w:t>The system shall allow withdrawals from Investment and Cheque accounts, subject to their specific business rules (e.g., minimum balance).</w:t>
       </w:r>
     </w:p>
@@ -588,14 +415,8 @@
           <w:ilvl w:val="1"/>
           <w:numId w:val="1"/>
         </w:numPr>
-        <w:rPr>
-          <w:lang w:val="en-BW"/>
-        </w:rPr>
-      </w:pPr>
-      <w:r>
-        <w:rPr>
-          <w:lang w:val="en-BW"/>
-        </w:rPr>
+      </w:pPr>
+      <w:r>
         <w:t>Every transaction (deposit/withdrawal) must be logged with details including: transaction type, amount, timestamp, and the involved account number.</w:t>
       </w:r>
     </w:p>
@@ -605,15 +426,11 @@
           <w:ilvl w:val="0"/>
           <w:numId w:val="1"/>
         </w:numPr>
-        <w:rPr>
-          <w:lang w:val="en-BW"/>
-        </w:rPr>
-      </w:pPr>
-      <w:r>
-        <w:rPr>
-          <w:b/>
-          <w:bCs/>
-          <w:lang w:val="en-BW"/>
+      </w:pPr>
+      <w:r>
+        <w:rPr>
+          <w:b/>
+          <w:bCs/>
         </w:rPr>
         <w:t>Interest Calculation and Payment:</w:t>
       </w:r>
@@ -624,14 +441,8 @@
           <w:ilvl w:val="1"/>
           <w:numId w:val="1"/>
         </w:numPr>
-        <w:rPr>
-          <w:lang w:val="en-BW"/>
-        </w:rPr>
-      </w:pPr>
-      <w:r>
-        <w:rPr>
-          <w:lang w:val="en-BW"/>
-        </w:rPr>
+      </w:pPr>
+      <w:r>
         <w:t>The system shall have a function to apply monthly interest to all eligible accounts (Savings and Investment).</w:t>
       </w:r>
     </w:p>
@@ -641,28 +452,18 @@
           <w:ilvl w:val="1"/>
           <w:numId w:val="1"/>
         </w:numPr>
-        <w:rPr>
-          <w:lang w:val="en-BW"/>
-        </w:rPr>
-      </w:pPr>
-      <w:r>
-        <w:rPr>
-          <w:lang w:val="en-BW"/>
-        </w:rPr>
+      </w:pPr>
+      <w:r>
         <w:t>Interest must be calculated and applied to an account's balance </w:t>
       </w:r>
       <w:r>
         <w:rPr>
           <w:b/>
           <w:bCs/>
-          <w:lang w:val="en-BW"/>
         </w:rPr>
         <w:t>regardless of the account's age</w:t>
       </w:r>
       <w:r>
-        <w:rPr>
-          <w:lang w:val="en-BW"/>
-        </w:rPr>
         <w:t> (i.e., no pro-rating for accounts not a full month old). The process can be initiated manually by a user (e.g., a manager).</w:t>
       </w:r>
     </w:p>
@@ -672,15 +473,11 @@
           <w:ilvl w:val="0"/>
           <w:numId w:val="1"/>
         </w:numPr>
-        <w:rPr>
-          <w:lang w:val="en-BW"/>
-        </w:rPr>
-      </w:pPr>
-      <w:r>
-        <w:rPr>
-          <w:b/>
-          <w:bCs/>
-          <w:lang w:val="en-BW"/>
+      </w:pPr>
+      <w:r>
+        <w:rPr>
+          <w:b/>
+          <w:bCs/>
         </w:rPr>
         <w:t>Data Persistence and History:</w:t>
       </w:r>
@@ -691,14 +488,8 @@
           <w:ilvl w:val="1"/>
           <w:numId w:val="1"/>
         </w:numPr>
-        <w:rPr>
-          <w:lang w:val="en-BW"/>
-        </w:rPr>
-      </w:pPr>
-      <w:r>
-        <w:rPr>
-          <w:lang w:val="en-BW"/>
-        </w:rPr>
+      </w:pPr>
+      <w:r>
         <w:t>All customer information, account details, and transaction histories must be stored permanently in a database.</w:t>
       </w:r>
     </w:p>
@@ -708,65 +499,39 @@
           <w:ilvl w:val="1"/>
           <w:numId w:val="1"/>
         </w:numPr>
-        <w:rPr>
-          <w:lang w:val="en-BW"/>
-        </w:rPr>
-      </w:pPr>
-      <w:r>
-        <w:rPr>
-          <w:lang w:val="en-BW"/>
-        </w:rPr>
+      </w:pPr>
+      <w:r>
         <w:t>Transaction history for an account must be maintained </w:t>
       </w:r>
       <w:r>
         <w:rPr>
           <w:b/>
           <w:bCs/>
-          <w:lang w:val="en-BW"/>
         </w:rPr>
         <w:t>indefinitely</w:t>
       </w:r>
       <w:r>
-        <w:rPr>
-          <w:lang w:val="en-BW"/>
-        </w:rPr>
         <w:t> and must be fully accessible whenever the account is viewed.</w:t>
       </w:r>
     </w:p>
-    <w:p>
-      <w:pPr>
-        <w:rPr>
-          <w:lang w:val="en-BW"/>
-        </w:rPr>
-      </w:pPr>
-    </w:p>
-    <w:p>
-      <w:pPr>
-        <w:rPr>
-          <w:b/>
-          <w:bCs/>
-          <w:lang w:val="en-BW"/>
-        </w:rPr>
-      </w:pPr>
-      <w:r>
-        <w:rPr>
-          <w:b/>
-          <w:bCs/>
-          <w:lang w:val="en-BW"/>
-        </w:rPr>
-        <w:t>1.2. Non-Functional Requirements: [5 marks]</w:t>
-      </w:r>
-    </w:p>
-    <w:p>
-      <w:pPr>
-        <w:rPr>
-          <w:lang w:val="en-BW"/>
-        </w:rPr>
-      </w:pPr>
-      <w:r>
-        <w:rPr>
-          <w:lang w:val="en-BW"/>
-        </w:rPr>
+    <w:p/>
+    <w:p>
+      <w:pPr>
+        <w:rPr>
+          <w:b/>
+          <w:bCs/>
+        </w:rPr>
+      </w:pPr>
+      <w:r>
+        <w:rPr>
+          <w:b/>
+          <w:bCs/>
+        </w:rPr>
+        <w:t xml:space="preserve">1.2. Non-Functional Requirements: </w:t>
+      </w:r>
+    </w:p>
+    <w:p>
+      <w:r>
         <w:t>Non-functional requirements define how the system should perform its functions.</w:t>
       </w:r>
     </w:p>
@@ -776,15 +541,11 @@
           <w:ilvl w:val="0"/>
           <w:numId w:val="2"/>
         </w:numPr>
-        <w:rPr>
-          <w:lang w:val="en-BW"/>
-        </w:rPr>
-      </w:pPr>
-      <w:r>
-        <w:rPr>
-          <w:b/>
-          <w:bCs/>
-          <w:lang w:val="en-BW"/>
+      </w:pPr>
+      <w:r>
+        <w:rPr>
+          <w:b/>
+          <w:bCs/>
         </w:rPr>
         <w:t>Security:</w:t>
       </w:r>
@@ -795,14 +556,8 @@
           <w:ilvl w:val="1"/>
           <w:numId w:val="2"/>
         </w:numPr>
-        <w:rPr>
-          <w:lang w:val="en-BW"/>
-        </w:rPr>
-      </w:pPr>
-      <w:r>
-        <w:rPr>
-          <w:lang w:val="en-BW"/>
-        </w:rPr>
+      </w:pPr>
+      <w:r>
         <w:t>The system must ensure data integrity and prevent unauthorized access. This will be achieved through user authentication (login for bank employees).</w:t>
       </w:r>
     </w:p>
@@ -812,14 +567,8 @@
           <w:ilvl w:val="1"/>
           <w:numId w:val="2"/>
         </w:numPr>
-        <w:rPr>
-          <w:lang w:val="en-BW"/>
-        </w:rPr>
-      </w:pPr>
-      <w:r>
-        <w:rPr>
-          <w:lang w:val="en-BW"/>
-        </w:rPr>
+      </w:pPr>
+      <w:r>
         <w:t>All sensitive customer data (e.g., ID numbers, balances) must be protected.</w:t>
       </w:r>
     </w:p>
@@ -829,15 +578,11 @@
           <w:ilvl w:val="0"/>
           <w:numId w:val="2"/>
         </w:numPr>
-        <w:rPr>
-          <w:lang w:val="en-BW"/>
-        </w:rPr>
-      </w:pPr>
-      <w:r>
-        <w:rPr>
-          <w:b/>
-          <w:bCs/>
-          <w:lang w:val="en-BW"/>
+      </w:pPr>
+      <w:r>
+        <w:rPr>
+          <w:b/>
+          <w:bCs/>
         </w:rPr>
         <w:t>Usability:</w:t>
       </w:r>
@@ -848,14 +593,8 @@
           <w:ilvl w:val="1"/>
           <w:numId w:val="2"/>
         </w:numPr>
-        <w:rPr>
-          <w:lang w:val="en-BW"/>
-        </w:rPr>
-      </w:pPr>
-      <w:r>
-        <w:rPr>
-          <w:lang w:val="en-BW"/>
-        </w:rPr>
+      </w:pPr>
+      <w:r>
         <w:t>The user interface (used by bank tellers and managers) must be intuitive, user-friendly, and efficient to use, requiring minimal clicks to perform common tasks like deposits or withdrawals.</w:t>
       </w:r>
     </w:p>
@@ -865,15 +604,11 @@
           <w:ilvl w:val="0"/>
           <w:numId w:val="2"/>
         </w:numPr>
-        <w:rPr>
-          <w:lang w:val="en-BW"/>
-        </w:rPr>
-      </w:pPr>
-      <w:r>
-        <w:rPr>
-          <w:b/>
-          <w:bCs/>
-          <w:lang w:val="en-BW"/>
+      </w:pPr>
+      <w:r>
+        <w:rPr>
+          <w:b/>
+          <w:bCs/>
         </w:rPr>
         <w:t>Reliability &amp; Performance:</w:t>
       </w:r>
@@ -884,14 +619,8 @@
           <w:ilvl w:val="1"/>
           <w:numId w:val="2"/>
         </w:numPr>
-        <w:rPr>
-          <w:lang w:val="en-BW"/>
-        </w:rPr>
-      </w:pPr>
-      <w:r>
-        <w:rPr>
-          <w:lang w:val="en-BW"/>
-        </w:rPr>
+      </w:pPr>
+      <w:r>
         <w:t>The system must be highly available during banking hours.</w:t>
       </w:r>
     </w:p>
@@ -901,14 +630,8 @@
           <w:ilvl w:val="1"/>
           <w:numId w:val="2"/>
         </w:numPr>
-        <w:rPr>
-          <w:lang w:val="en-BW"/>
-        </w:rPr>
-      </w:pPr>
-      <w:r>
-        <w:rPr>
-          <w:lang w:val="en-BW"/>
-        </w:rPr>
+      </w:pPr>
+      <w:r>
         <w:t>It must reliably store all transaction data without loss.</w:t>
       </w:r>
     </w:p>
@@ -918,46 +641,24 @@
           <w:ilvl w:val="1"/>
           <w:numId w:val="2"/>
         </w:numPr>
-        <w:rPr>
-          <w:lang w:val="en-BW"/>
-        </w:rPr>
-      </w:pPr>
-      <w:r>
-        <w:rPr>
-          <w:lang w:val="en-BW"/>
-        </w:rPr>
+      </w:pPr>
+      <w:r>
         <w:t>Core operations like depositing funds must process quickly.</w:t>
       </w:r>
     </w:p>
-    <w:p>
-      <w:pPr>
-        <w:rPr>
-          <w:lang w:val="en-BW"/>
-        </w:rPr>
-      </w:pPr>
-    </w:p>
-    <w:p>
-      <w:pPr>
-        <w:rPr>
-          <w:lang w:val="en-BW"/>
-        </w:rPr>
-      </w:pPr>
-    </w:p>
+    <w:p/>
+    <w:p/>
     <w:p>
       <w:pPr>
         <w:numPr>
           <w:ilvl w:val="0"/>
           <w:numId w:val="2"/>
         </w:numPr>
-        <w:rPr>
-          <w:lang w:val="en-BW"/>
-        </w:rPr>
-      </w:pPr>
-      <w:r>
-        <w:rPr>
-          <w:b/>
-          <w:bCs/>
-          <w:lang w:val="en-BW"/>
+      </w:pPr>
+      <w:r>
+        <w:rPr>
+          <w:b/>
+          <w:bCs/>
         </w:rPr>
         <w:lastRenderedPageBreak/>
         <w:t>Maintainability:</w:t>
@@ -969,14 +670,8 @@
           <w:ilvl w:val="1"/>
           <w:numId w:val="2"/>
         </w:numPr>
-        <w:rPr>
-          <w:lang w:val="en-BW"/>
-        </w:rPr>
-      </w:pPr>
-      <w:r>
-        <w:rPr>
-          <w:lang w:val="en-BW"/>
-        </w:rPr>
+      </w:pPr>
+      <w:r>
         <w:t>The code must be well-structured using Object-Oriented Principles (abstraction, inheritance, polymorphism, encapsulation) to allow for easy future expansion, such as adding new account types.</w:t>
       </w:r>
     </w:p>
@@ -986,15 +681,11 @@
           <w:ilvl w:val="0"/>
           <w:numId w:val="2"/>
         </w:numPr>
-        <w:rPr>
-          <w:lang w:val="en-BW"/>
-        </w:rPr>
-      </w:pPr>
-      <w:r>
-        <w:rPr>
-          <w:b/>
-          <w:bCs/>
-          <w:lang w:val="en-BW"/>
+      </w:pPr>
+      <w:r>
+        <w:rPr>
+          <w:b/>
+          <w:bCs/>
         </w:rPr>
         <w:t>Data Integrity:</w:t>
       </w:r>
@@ -1005,14 +696,8 @@
           <w:ilvl w:val="1"/>
           <w:numId w:val="2"/>
         </w:numPr>
-        <w:rPr>
-          <w:lang w:val="en-BW"/>
-        </w:rPr>
-      </w:pPr>
-      <w:r>
-        <w:rPr>
-          <w:lang w:val="en-BW"/>
-        </w:rPr>
+      </w:pPr>
+      <w:r>
         <w:t>The system must enforce all business rules (e.g., no withdrawals from Savings, minimum balance on Investment) to ensure the integrity of financial data is never compromised</w:t>
       </w:r>
     </w:p>
@@ -1119,7 +804,7 @@
           <w:sz w:val="24"/>
           <w:szCs w:val="24"/>
         </w:rPr>
-        <w:t xml:space="preserve">(.docs) </w:t>
+        <w:t xml:space="preserve">(docs) </w:t>
       </w:r>
       <w:r>
         <w:rPr>
@@ -1209,16 +894,111 @@
       </w:r>
     </w:p>
     <w:p>
+      <w:r>
+        <w:drawing>
+          <wp:inline distT="0" distB="0" distL="0" distR="0" wp14:anchorId="7E891576" wp14:editId="6A4C601E">
+            <wp:extent cx="5731510" cy="3313430"/>
+            <wp:effectExtent l="0" t="0" r="2540" b="1270"/>
+            <wp:docPr id="2132749131" name="Picture 1"/>
+            <wp:cNvGraphicFramePr>
+              <a:graphicFrameLocks xmlns:a="http://schemas.openxmlformats.org/drawingml/2006/main" noChangeAspect="1"/>
+            </wp:cNvGraphicFramePr>
+            <a:graphic xmlns:a="http://schemas.openxmlformats.org/drawingml/2006/main">
+              <a:graphicData uri="http://schemas.openxmlformats.org/drawingml/2006/picture">
+                <pic:pic xmlns:pic="http://schemas.openxmlformats.org/drawingml/2006/picture">
+                  <pic:nvPicPr>
+                    <pic:cNvPr id="2132749131" name=""/>
+                    <pic:cNvPicPr/>
+                  </pic:nvPicPr>
+                  <pic:blipFill>
+                    <a:blip r:embed="rId5"/>
+                    <a:stretch>
+                      <a:fillRect/>
+                    </a:stretch>
+                  </pic:blipFill>
+                  <pic:spPr>
+                    <a:xfrm>
+                      <a:off x="0" y="0"/>
+                      <a:ext cx="5731510" cy="3313430"/>
+                    </a:xfrm>
+                    <a:prstGeom prst="rect">
+                      <a:avLst/>
+                    </a:prstGeom>
+                  </pic:spPr>
+                </pic:pic>
+              </a:graphicData>
+            </a:graphic>
+          </wp:inline>
+        </w:drawing>
+      </w:r>
+    </w:p>
+    <w:p/>
+    <w:p/>
+    <w:p/>
+    <w:p/>
+    <w:p/>
+    <w:p/>
+    <w:p/>
+    <w:p/>
+    <w:p/>
+    <w:p/>
+    <w:p/>
+    <w:p/>
+    <w:p/>
+    <w:p>
+      <w:r>
+        <w:lastRenderedPageBreak/>
+        <w:t>-</w:t>
+      </w:r>
+      <w:r>
+        <w:t>Use case Diagram</w:t>
+      </w:r>
+    </w:p>
+    <w:p>
       <w:pPr>
         <w:rPr>
           <w:lang w:val="en-GB"/>
         </w:rPr>
       </w:pPr>
       <w:r>
-        <w:t>-</w:t>
-      </w:r>
-      <w:r>
-        <w:t>Use case Diagram</w:t>
+        <w:rPr>
+          <w:lang w:val="en-GB"/>
+        </w:rPr>
+        <w:drawing>
+          <wp:inline distT="0" distB="0" distL="0" distR="0" wp14:anchorId="058E24FA" wp14:editId="59DC6900">
+            <wp:extent cx="5731510" cy="3995420"/>
+            <wp:effectExtent l="0" t="0" r="2540" b="5080"/>
+            <wp:docPr id="933337793" name="Picture 1"/>
+            <wp:cNvGraphicFramePr>
+              <a:graphicFrameLocks xmlns:a="http://schemas.openxmlformats.org/drawingml/2006/main" noChangeAspect="1"/>
+            </wp:cNvGraphicFramePr>
+            <a:graphic xmlns:a="http://schemas.openxmlformats.org/drawingml/2006/main">
+              <a:graphicData uri="http://schemas.openxmlformats.org/drawingml/2006/picture">
+                <pic:pic xmlns:pic="http://schemas.openxmlformats.org/drawingml/2006/picture">
+                  <pic:nvPicPr>
+                    <pic:cNvPr id="933337793" name=""/>
+                    <pic:cNvPicPr/>
+                  </pic:nvPicPr>
+                  <pic:blipFill>
+                    <a:blip r:embed="rId6"/>
+                    <a:stretch>
+                      <a:fillRect/>
+                    </a:stretch>
+                  </pic:blipFill>
+                  <pic:spPr>
+                    <a:xfrm>
+                      <a:off x="0" y="0"/>
+                      <a:ext cx="5731510" cy="3995420"/>
+                    </a:xfrm>
+                    <a:prstGeom prst="rect">
+                      <a:avLst/>
+                    </a:prstGeom>
+                  </pic:spPr>
+                </pic:pic>
+              </a:graphicData>
+            </a:graphic>
+          </wp:inline>
+        </w:drawing>
       </w:r>
     </w:p>
     <w:p>
@@ -1229,33 +1009,159 @@
           <w:u w:val="single"/>
         </w:rPr>
       </w:pPr>
-      <w:r>
+    </w:p>
+    <w:p>
+      <w:pPr>
         <w:rPr>
           <w:sz w:val="28"/>
           <w:szCs w:val="28"/>
           <w:u w:val="single"/>
         </w:rPr>
-        <w:t>Behavioural modelling</w:t>
-      </w:r>
+      </w:pPr>
     </w:p>
     <w:p>
       <w:pPr>
         <w:rPr>
           <w:sz w:val="28"/>
           <w:szCs w:val="28"/>
-        </w:rPr>
-      </w:pPr>
-      <w:r>
+          <w:u w:val="single"/>
+        </w:rPr>
+      </w:pPr>
+    </w:p>
+    <w:p>
+      <w:pPr>
         <w:rPr>
           <w:sz w:val="28"/>
           <w:szCs w:val="28"/>
-        </w:rPr>
-        <w:t>-sequence diagram</w:t>
-      </w:r>
-      <w:r>
+          <w:u w:val="single"/>
+        </w:rPr>
+      </w:pPr>
+    </w:p>
+    <w:p>
+      <w:pPr>
         <w:rPr>
           <w:sz w:val="28"/>
           <w:szCs w:val="28"/>
+          <w:u w:val="single"/>
+        </w:rPr>
+      </w:pPr>
+    </w:p>
+    <w:p>
+      <w:pPr>
+        <w:rPr>
+          <w:sz w:val="28"/>
+          <w:szCs w:val="28"/>
+          <w:u w:val="single"/>
+        </w:rPr>
+      </w:pPr>
+    </w:p>
+    <w:p>
+      <w:pPr>
+        <w:rPr>
+          <w:sz w:val="28"/>
+          <w:szCs w:val="28"/>
+          <w:u w:val="single"/>
+        </w:rPr>
+      </w:pPr>
+    </w:p>
+    <w:p>
+      <w:pPr>
+        <w:rPr>
+          <w:sz w:val="28"/>
+          <w:szCs w:val="28"/>
+          <w:u w:val="single"/>
+        </w:rPr>
+      </w:pPr>
+    </w:p>
+    <w:p>
+      <w:pPr>
+        <w:rPr>
+          <w:sz w:val="28"/>
+          <w:szCs w:val="28"/>
+          <w:u w:val="single"/>
+        </w:rPr>
+      </w:pPr>
+    </w:p>
+    <w:p>
+      <w:pPr>
+        <w:rPr>
+          <w:sz w:val="28"/>
+          <w:szCs w:val="28"/>
+          <w:u w:val="single"/>
+        </w:rPr>
+      </w:pPr>
+    </w:p>
+    <w:p>
+      <w:pPr>
+        <w:rPr>
+          <w:sz w:val="28"/>
+          <w:szCs w:val="28"/>
+          <w:u w:val="single"/>
+        </w:rPr>
+      </w:pPr>
+    </w:p>
+    <w:p>
+      <w:pPr>
+        <w:rPr>
+          <w:sz w:val="28"/>
+          <w:szCs w:val="28"/>
+          <w:u w:val="single"/>
+        </w:rPr>
+      </w:pPr>
+    </w:p>
+    <w:p>
+      <w:pPr>
+        <w:rPr>
+          <w:sz w:val="28"/>
+          <w:szCs w:val="28"/>
+          <w:u w:val="single"/>
+        </w:rPr>
+      </w:pPr>
+    </w:p>
+    <w:p>
+      <w:pPr>
+        <w:rPr>
+          <w:sz w:val="28"/>
+          <w:szCs w:val="28"/>
+          <w:u w:val="single"/>
+        </w:rPr>
+      </w:pPr>
+    </w:p>
+    <w:p>
+      <w:pPr>
+        <w:rPr>
+          <w:sz w:val="28"/>
+          <w:szCs w:val="28"/>
+          <w:u w:val="single"/>
+        </w:rPr>
+      </w:pPr>
+      <w:r>
+        <w:rPr>
+          <w:sz w:val="28"/>
+          <w:szCs w:val="28"/>
+          <w:u w:val="single"/>
+        </w:rPr>
+        <w:t>Behavioural modelling</w:t>
+      </w:r>
+    </w:p>
+    <w:p>
+      <w:pPr>
+        <w:rPr>
+          <w:sz w:val="28"/>
+          <w:szCs w:val="28"/>
+        </w:rPr>
+      </w:pPr>
+      <w:r>
+        <w:rPr>
+          <w:sz w:val="28"/>
+          <w:szCs w:val="28"/>
+        </w:rPr>
+        <w:t>-sequence diagram</w:t>
+      </w:r>
+      <w:r>
+        <w:rPr>
+          <w:sz w:val="28"/>
+          <w:szCs w:val="28"/>
         </w:rPr>
         <w:t>s</w:t>
       </w:r>
@@ -1270,6 +1176,9 @@
     </w:p>
     <w:p>
       <w:r>
+        <w:rPr>
+          <w:noProof/>
+        </w:rPr>
         <w:drawing>
           <wp:inline distT="0" distB="0" distL="0" distR="0" wp14:anchorId="7818EDA8" wp14:editId="054FECA8">
             <wp:extent cx="5731510" cy="2927985"/>
@@ -1286,7 +1195,7 @@
                     <pic:cNvPicPr/>
                   </pic:nvPicPr>
                   <pic:blipFill>
-                    <a:blip r:embed="rId5"/>
+                    <a:blip r:embed="rId7"/>
                     <a:stretch>
                       <a:fillRect/>
                     </a:stretch>
@@ -1309,15 +1218,6 @@
     </w:p>
     <w:p/>
     <w:p/>
-    <w:p/>
-    <w:p/>
-    <w:p/>
-    <w:p/>
-    <w:p/>
-    <w:p/>
-    <w:p/>
-    <w:p/>
-    <w:p/>
     <w:p>
       <w:r>
         <w:t>B- Account creation</w:t>
@@ -1325,6 +1225,9 @@
     </w:p>
     <w:p>
       <w:r>
+        <w:rPr>
+          <w:noProof/>
+        </w:rPr>
         <w:drawing>
           <wp:inline distT="0" distB="0" distL="0" distR="0" wp14:anchorId="26181CA0" wp14:editId="07968B32">
             <wp:extent cx="5731510" cy="2892425"/>
@@ -1341,7 +1244,7 @@
                     <pic:cNvPicPr/>
                   </pic:nvPicPr>
                   <pic:blipFill>
-                    <a:blip r:embed="rId6"/>
+                    <a:blip r:embed="rId8"/>
                     <a:stretch>
                       <a:fillRect/>
                     </a:stretch>
@@ -1385,134 +1288,15 @@
           <w:szCs w:val="28"/>
         </w:rPr>
       </w:pPr>
-    </w:p>
-    <w:p>
-      <w:pPr>
+      <w:r>
+        <w:lastRenderedPageBreak/>
+        <w:br/>
+      </w:r>
+      <w:r>
         <w:rPr>
           <w:sz w:val="28"/>
           <w:szCs w:val="28"/>
         </w:rPr>
-      </w:pPr>
-    </w:p>
-    <w:p>
-      <w:pPr>
-        <w:rPr>
-          <w:sz w:val="28"/>
-          <w:szCs w:val="28"/>
-        </w:rPr>
-      </w:pPr>
-    </w:p>
-    <w:p>
-      <w:pPr>
-        <w:rPr>
-          <w:sz w:val="28"/>
-          <w:szCs w:val="28"/>
-        </w:rPr>
-      </w:pPr>
-    </w:p>
-    <w:p>
-      <w:pPr>
-        <w:rPr>
-          <w:sz w:val="28"/>
-          <w:szCs w:val="28"/>
-        </w:rPr>
-      </w:pPr>
-    </w:p>
-    <w:p>
-      <w:pPr>
-        <w:rPr>
-          <w:sz w:val="28"/>
-          <w:szCs w:val="28"/>
-        </w:rPr>
-      </w:pPr>
-    </w:p>
-    <w:p>
-      <w:pPr>
-        <w:rPr>
-          <w:sz w:val="28"/>
-          <w:szCs w:val="28"/>
-        </w:rPr>
-      </w:pPr>
-    </w:p>
-    <w:p>
-      <w:pPr>
-        <w:rPr>
-          <w:sz w:val="28"/>
-          <w:szCs w:val="28"/>
-        </w:rPr>
-      </w:pPr>
-    </w:p>
-    <w:p>
-      <w:pPr>
-        <w:rPr>
-          <w:sz w:val="28"/>
-          <w:szCs w:val="28"/>
-        </w:rPr>
-      </w:pPr>
-    </w:p>
-    <w:p>
-      <w:pPr>
-        <w:rPr>
-          <w:sz w:val="28"/>
-          <w:szCs w:val="28"/>
-        </w:rPr>
-      </w:pPr>
-    </w:p>
-    <w:p>
-      <w:pPr>
-        <w:rPr>
-          <w:sz w:val="28"/>
-          <w:szCs w:val="28"/>
-        </w:rPr>
-      </w:pPr>
-    </w:p>
-    <w:p>
-      <w:pPr>
-        <w:rPr>
-          <w:sz w:val="28"/>
-          <w:szCs w:val="28"/>
-        </w:rPr>
-      </w:pPr>
-    </w:p>
-    <w:p>
-      <w:pPr>
-        <w:rPr>
-          <w:sz w:val="28"/>
-          <w:szCs w:val="28"/>
-        </w:rPr>
-      </w:pPr>
-    </w:p>
-    <w:p>
-      <w:pPr>
-        <w:rPr>
-          <w:sz w:val="28"/>
-          <w:szCs w:val="28"/>
-        </w:rPr>
-      </w:pPr>
-    </w:p>
-    <w:p>
-      <w:pPr>
-        <w:rPr>
-          <w:sz w:val="28"/>
-          <w:szCs w:val="28"/>
-        </w:rPr>
-      </w:pPr>
-    </w:p>
-    <w:p>
-      <w:pPr>
-        <w:rPr>
-          <w:sz w:val="28"/>
-          <w:szCs w:val="28"/>
-        </w:rPr>
-      </w:pPr>
-      <w:r>
-        <w:br/>
-      </w:r>
-      <w:r>
-        <w:rPr>
-          <w:sz w:val="28"/>
-          <w:szCs w:val="28"/>
-        </w:rPr>
         <w:t>state diagram</w:t>
       </w:r>
     </w:p>
@@ -1524,6 +1308,9 @@
     <w:p/>
     <w:p>
       <w:r>
+        <w:rPr>
+          <w:noProof/>
+        </w:rPr>
         <w:drawing>
           <wp:inline distT="0" distB="0" distL="0" distR="0" wp14:anchorId="4C0A050E" wp14:editId="078C7955">
             <wp:extent cx="5731510" cy="4405630"/>
@@ -1540,7 +1327,7 @@
                     <pic:cNvPicPr/>
                   </pic:nvPicPr>
                   <pic:blipFill>
-                    <a:blip r:embed="rId7"/>
+                    <a:blip r:embed="rId9"/>
                     <a:stretch>
                       <a:fillRect/>
                     </a:stretch>
@@ -1571,6 +1358,8 @@
     <w:p/>
     <w:p/>
     <w:p/>
+    <w:p/>
+    <w:p/>
     <w:p>
       <w:pPr>
         <w:pStyle w:val="Title"/>
@@ -1580,7 +1369,6 @@
           <w:sz w:val="24"/>
           <w:szCs w:val="24"/>
         </w:rPr>
-        <w:lastRenderedPageBreak/>
         <w:t>Appen</w:t>
       </w:r>
       <w:r>
@@ -1604,8 +1392,6 @@
       </w:pPr>
       <w:r>
         <w:br/>
-      </w:r>
-      <w:r>
         <w:t>Interview Record – Banking System Requirements</w:t>
       </w:r>
     </w:p>
@@ -2762,6 +2548,7 @@
   <w:style w:type="character" w:default="1" w:styleId="DefaultParagraphFont">
     <w:name w:val="Default Paragraph Font"/>
     <w:uiPriority w:val="1"/>
+    <w:semiHidden/>
     <w:unhideWhenUsed/>
   </w:style>
   <w:style w:type="table" w:default="1" w:styleId="TableNormal">

</xml_diff>